<commit_message>
Changes made in all pages
</commit_message>
<xml_diff>
--- a/Documentation/BOUDHA BAHANUPATI PROJECT website.docx
+++ b/Documentation/BOUDHA BAHANUPATI PROJECT website.docx
@@ -1,6 +1,6 @@
 
 <file path=word/document.xml><?xml version="1.0" encoding="utf-8"?>
-<w:document xmlns:ve="http://schemas.openxmlformats.org/markup-compatibility/2006" xmlns:o="urn:schemas-microsoft-com:office:office" xmlns:r="http://schemas.openxmlformats.org/officeDocument/2006/relationships" xmlns:m="http://schemas.openxmlformats.org/officeDocument/2006/math" xmlns:v="urn:schemas-microsoft-com:vml" xmlns:wp="http://schemas.openxmlformats.org/drawingml/2006/wordprocessingDrawing" xmlns:w10="urn:schemas-microsoft-com:office:word" xmlns:w="http://schemas.openxmlformats.org/wordprocessingml/2006/main" xmlns:wne="http://schemas.microsoft.com/office/word/2006/wordml">
+<w:document xmlns:wpc="http://schemas.microsoft.com/office/word/2010/wordprocessingCanvas" xmlns:cx="http://schemas.microsoft.com/office/drawing/2014/chartex" xmlns:cx1="http://schemas.microsoft.com/office/drawing/2015/9/8/chartex" xmlns:cx2="http://schemas.microsoft.com/office/drawing/2015/10/21/chartex" xmlns:cx3="http://schemas.microsoft.com/office/drawing/2016/5/9/chartex" xmlns:cx4="http://schemas.microsoft.com/office/drawing/2016/5/10/chartex" xmlns:cx5="http://schemas.microsoft.com/office/drawing/2016/5/11/chartex" xmlns:cx6="http://schemas.microsoft.com/office/drawing/2016/5/12/chartex" xmlns:cx7="http://schemas.microsoft.com/office/drawing/2016/5/13/chartex" xmlns:cx8="http://schemas.microsoft.com/office/drawing/2016/5/14/chartex" xmlns:mc="http://schemas.openxmlformats.org/markup-compatibility/2006" xmlns:aink="http://schemas.microsoft.com/office/drawing/2016/ink" xmlns:am3d="http://schemas.microsoft.com/office/drawing/2017/model3d" xmlns:o="urn:schemas-microsoft-com:office:office" xmlns:r="http://schemas.openxmlformats.org/officeDocument/2006/relationships" xmlns:m="http://schemas.openxmlformats.org/officeDocument/2006/math" xmlns:v="urn:schemas-microsoft-com:vml" xmlns:wp14="http://schemas.microsoft.com/office/word/2010/wordprocessingDrawing" xmlns:wp="http://schemas.openxmlformats.org/drawingml/2006/wordprocessingDrawing" xmlns:w10="urn:schemas-microsoft-com:office:word" xmlns:w="http://schemas.openxmlformats.org/wordprocessingml/2006/main" xmlns:w14="http://schemas.microsoft.com/office/word/2010/wordml" xmlns:w15="http://schemas.microsoft.com/office/word/2012/wordml" xmlns:w16cex="http://schemas.microsoft.com/office/word/2018/wordml/cex" xmlns:w16cid="http://schemas.microsoft.com/office/word/2016/wordml/cid" xmlns:w16="http://schemas.microsoft.com/office/word/2018/wordml" xmlns:w16sdtdh="http://schemas.microsoft.com/office/word/2020/wordml/sdtdatahash" xmlns:w16se="http://schemas.microsoft.com/office/word/2015/wordml/symex" xmlns:wpg="http://schemas.microsoft.com/office/word/2010/wordprocessingGroup" xmlns:wpi="http://schemas.microsoft.com/office/word/2010/wordprocessingInk" xmlns:wne="http://schemas.microsoft.com/office/word/2006/wordml" xmlns:wps="http://schemas.microsoft.com/office/word/2010/wordprocessingShape" mc:Ignorable="w14 w15 w16se w16cid w16 w16cex w16sdtdh wp14">
   <w:body>
     <w:p>
       <w:pPr>
@@ -19,12 +19,12 @@
         </w:rPr>
       </w:pPr>
       <w:r>
-        <w:object w:dxaOrig="3600" w:dyaOrig="2675">
+        <w:object w:dxaOrig="3600" w:dyaOrig="2675" w14:anchorId="659F4E6F">
           <v:rect id="rectole0000000000" o:spid="_x0000_i1025" style="width:180.75pt;height:133.5pt" o:ole="" o:preferrelative="t" stroked="f">
             <v:fill r:id="rId8" o:title="BBP" recolor="t" rotate="t" type="frame"/>
             <v:imagedata r:id="rId9" o:title=""/>
           </v:rect>
-          <o:OLEObject Type="Embed" ProgID="StaticMetafile" ShapeID="rectole0000000000" DrawAspect="Content" ObjectID="_1703653996" r:id="rId10"/>
+          <o:OLEObject Type="Embed" ProgID="StaticMetafile" ShapeID="rectole0000000000" DrawAspect="Content" ObjectID="_1705237200" r:id="rId10"/>
         </w:object>
       </w:r>
     </w:p>
@@ -373,7 +373,13 @@
         </w:numPr>
       </w:pPr>
       <w:r>
-        <w:t>Then various development activities like irrigation system, drinking water, non formal education, agro foresty, environmental programs, trainings</w:t>
+        <w:t>Then various development activities like irrigation system, drinking water, non</w:t>
+      </w:r>
+      <w:r>
+        <w:t>-</w:t>
+      </w:r>
+      <w:r>
+        <w:t>formal education, agro foresty, environmental programs, trainings</w:t>
       </w:r>
       <w:r>
         <w:t>, health camps</w:t>
@@ -403,10 +409,16 @@
         <w:t xml:space="preserve">BBP Pariwar introduce the means of the agro ecological </w:t>
       </w:r>
       <w:r>
-        <w:t xml:space="preserve">farming system, livestock husbandry(goats and buffalo), </w:t>
-      </w:r>
-      <w:r>
-        <w:t xml:space="preserve"> for the small h</w:t>
+        <w:t>farming system, livestock husbandry</w:t>
+      </w:r>
+      <w:r>
+        <w:t xml:space="preserve"> </w:t>
+      </w:r>
+      <w:r>
+        <w:t xml:space="preserve">(goats and buffalo), </w:t>
+      </w:r>
+      <w:r>
+        <w:t>for the small h</w:t>
       </w:r>
       <w:r>
         <w:t>older farmers and facilitate and provides necessary support for them while they start the ecological farming principles on their farm</w:t>
@@ -488,7 +500,7 @@
         <w:tblStyle w:val="TableGrid"/>
         <w:tblpPr w:leftFromText="180" w:rightFromText="180" w:vertAnchor="text" w:horzAnchor="margin" w:tblpXSpec="right" w:tblpY="125"/>
         <w:tblW w:w="0" w:type="auto"/>
-        <w:tblLook w:val="04A0"/>
+        <w:tblLook w:val="04A0" w:firstRow="1" w:lastRow="0" w:firstColumn="1" w:lastColumn="0" w:noHBand="0" w:noVBand="1"/>
       </w:tblPr>
       <w:tblGrid>
         <w:gridCol w:w="5748"/>
@@ -579,7 +591,7 @@
           <w:lang w:val="en-GB" w:eastAsia="en-GB"/>
         </w:rPr>
         <w:drawing>
-          <wp:inline distT="0" distB="0" distL="0" distR="0">
+          <wp:inline distT="0" distB="0" distL="0" distR="0" wp14:anchorId="2B90E2F3" wp14:editId="705F49F5">
             <wp:extent cx="1044688" cy="978569"/>
             <wp:effectExtent l="19050" t="0" r="3062" b="0"/>
             <wp:docPr id="10" name="Picture 8" descr="C:\Users\Bibek\Desktop\Untitled1.png"/>
@@ -687,7 +699,7 @@
         </w:rPr>
         <w:lastRenderedPageBreak/>
         <w:drawing>
-          <wp:inline distT="0" distB="0" distL="0" distR="0">
+          <wp:inline distT="0" distB="0" distL="0" distR="0" wp14:anchorId="12A5395D" wp14:editId="679653EA">
             <wp:extent cx="1145882" cy="1142412"/>
             <wp:effectExtent l="19050" t="0" r="0" b="0"/>
             <wp:docPr id="5" name="Picture 16" descr="C:\Users\Bibek\AppData\Local\Microsoft\Windows\INetCache\Content.Word\Untitled2.png"/>
@@ -785,7 +797,7 @@
         <w:tblStyle w:val="TableGrid"/>
         <w:tblpPr w:leftFromText="180" w:rightFromText="180" w:vertAnchor="text" w:horzAnchor="margin" w:tblpXSpec="right" w:tblpY="357"/>
         <w:tblW w:w="0" w:type="auto"/>
-        <w:tblLook w:val="04A0"/>
+        <w:tblLook w:val="04A0" w:firstRow="1" w:lastRow="0" w:firstColumn="1" w:lastColumn="0" w:noHBand="0" w:noVBand="1"/>
       </w:tblPr>
       <w:tblGrid>
         <w:gridCol w:w="5790"/>
@@ -916,7 +928,7 @@
           <w:lang w:val="en-GB" w:eastAsia="en-GB"/>
         </w:rPr>
         <w:drawing>
-          <wp:inline distT="0" distB="0" distL="0" distR="0">
+          <wp:inline distT="0" distB="0" distL="0" distR="0" wp14:anchorId="0D1E1B84" wp14:editId="571252D2">
             <wp:extent cx="1293556" cy="1375680"/>
             <wp:effectExtent l="19050" t="0" r="1844" b="0"/>
             <wp:docPr id="3" name="Picture 5" descr="C:\Users\Bibek\Desktop\Untitled.png"/>
@@ -997,7 +1009,7 @@
         <w:tblStyle w:val="TableGrid"/>
         <w:tblpPr w:leftFromText="180" w:rightFromText="180" w:vertAnchor="text" w:horzAnchor="margin" w:tblpXSpec="right" w:tblpY="-8912"/>
         <w:tblW w:w="0" w:type="auto"/>
-        <w:tblLook w:val="04A0"/>
+        <w:tblLook w:val="04A0" w:firstRow="1" w:lastRow="0" w:firstColumn="1" w:lastColumn="0" w:noHBand="0" w:noVBand="1"/>
       </w:tblPr>
       <w:tblGrid>
         <w:gridCol w:w="5746"/>
@@ -1093,7 +1105,7 @@
         <w:tblStyle w:val="TableGrid"/>
         <w:tblpPr w:leftFromText="180" w:rightFromText="180" w:vertAnchor="text" w:horzAnchor="page" w:tblpX="5324" w:tblpY="66"/>
         <w:tblW w:w="0" w:type="auto"/>
-        <w:tblLook w:val="04A0"/>
+        <w:tblLook w:val="04A0" w:firstRow="1" w:lastRow="0" w:firstColumn="1" w:lastColumn="0" w:noHBand="0" w:noVBand="1"/>
       </w:tblPr>
       <w:tblGrid>
         <w:gridCol w:w="5954"/>
@@ -1142,7 +1154,7 @@
           <w:lang w:val="en-GB" w:eastAsia="en-GB"/>
         </w:rPr>
         <w:drawing>
-          <wp:inline distT="0" distB="0" distL="0" distR="0">
+          <wp:inline distT="0" distB="0" distL="0" distR="0" wp14:anchorId="75002125" wp14:editId="210486FF">
             <wp:extent cx="2208510" cy="984143"/>
             <wp:effectExtent l="19050" t="0" r="1290" b="0"/>
             <wp:docPr id="2" name="Picture 2" descr="Groundswell International"/>
@@ -1215,7 +1227,7 @@
         <w:tblStyle w:val="TableGrid"/>
         <w:tblpPr w:leftFromText="180" w:rightFromText="180" w:vertAnchor="text" w:horzAnchor="page" w:tblpX="5280" w:tblpY="123"/>
         <w:tblW w:w="0" w:type="auto"/>
-        <w:tblLook w:val="04A0"/>
+        <w:tblLook w:val="04A0" w:firstRow="1" w:lastRow="0" w:firstColumn="1" w:lastColumn="0" w:noHBand="0" w:noVBand="1"/>
       </w:tblPr>
       <w:tblGrid>
         <w:gridCol w:w="6096"/>
@@ -1278,7 +1290,7 @@
           <w:lang w:val="en-GB" w:eastAsia="en-GB"/>
         </w:rPr>
         <w:drawing>
-          <wp:inline distT="0" distB="0" distL="0" distR="0">
+          <wp:inline distT="0" distB="0" distL="0" distR="0" wp14:anchorId="45BBB689" wp14:editId="4D566DB3">
             <wp:extent cx="1997177" cy="1810295"/>
             <wp:effectExtent l="19050" t="19050" r="22123" b="18505"/>
             <wp:docPr id="12" name="Picture 0" descr="friends of nepal .jpg"/>
@@ -1382,7 +1394,7 @@
         <w:tblStyle w:val="TableGrid"/>
         <w:tblpPr w:leftFromText="180" w:rightFromText="180" w:vertAnchor="text" w:horzAnchor="page" w:tblpX="5188" w:tblpY="165"/>
         <w:tblW w:w="0" w:type="auto"/>
-        <w:tblLook w:val="04A0"/>
+        <w:tblLook w:val="04A0" w:firstRow="1" w:lastRow="0" w:firstColumn="1" w:lastColumn="0" w:noHBand="0" w:noVBand="1"/>
       </w:tblPr>
       <w:tblGrid>
         <w:gridCol w:w="5954"/>
@@ -1474,7 +1486,7 @@
           <w:lang w:val="en-GB" w:eastAsia="en-GB"/>
         </w:rPr>
         <w:drawing>
-          <wp:inline distT="0" distB="0" distL="0" distR="0">
+          <wp:inline distT="0" distB="0" distL="0" distR="0" wp14:anchorId="07BB5442" wp14:editId="389C0E7E">
             <wp:extent cx="1623770" cy="1484376"/>
             <wp:effectExtent l="19050" t="0" r="0" b="0"/>
             <wp:docPr id="6" name="Picture 0" descr="wn.jpg"/>
@@ -1539,7 +1551,7 @@
         <w:tblStyle w:val="TableGrid"/>
         <w:tblpPr w:leftFromText="180" w:rightFromText="180" w:vertAnchor="text" w:horzAnchor="page" w:tblpX="5433" w:tblpY="293"/>
         <w:tblW w:w="0" w:type="auto"/>
-        <w:tblLook w:val="04A0"/>
+        <w:tblLook w:val="04A0" w:firstRow="1" w:lastRow="0" w:firstColumn="1" w:lastColumn="0" w:noHBand="0" w:noVBand="1"/>
       </w:tblPr>
       <w:tblGrid>
         <w:gridCol w:w="5954"/>
@@ -1664,7 +1676,7 @@
           <w:lang w:val="en-GB" w:eastAsia="en-GB"/>
         </w:rPr>
         <w:drawing>
-          <wp:inline distT="0" distB="0" distL="0" distR="0">
+          <wp:inline distT="0" distB="0" distL="0" distR="0" wp14:anchorId="55E4B92F" wp14:editId="42A12FDE">
             <wp:extent cx="1902740" cy="1888765"/>
             <wp:effectExtent l="19050" t="0" r="2260" b="0"/>
             <wp:docPr id="7" name="Picture 18" descr="May be an image of text that says 'AMERICAN JEWISH WORLD SERVICE'"/>
@@ -1722,7 +1734,7 @@
         </w:rPr>
       </w:pPr>
       <w:r>
-        <w:pict>
+        <w:pict w14:anchorId="3CB631CA">
           <v:shapetype id="_x0000_t75" coordsize="21600,21600" o:spt="75" o:preferrelative="t" path="m@4@5l@4@11@9@11@9@5xe" filled="f" stroked="f">
             <v:stroke joinstyle="miter"/>
             <v:formulas>
@@ -1749,7 +1761,7 @@
         <w:t xml:space="preserve"> </w:t>
       </w:r>
       <w:r>
-        <w:pict>
+        <w:pict w14:anchorId="34A0D991">
           <v:shape id="_x0000_i1027" type="#_x0000_t75" alt="" style="width:23.25pt;height:23.25pt"/>
         </w:pict>
       </w:r>
@@ -1757,7 +1769,7 @@
         <w:t xml:space="preserve">  </w:t>
       </w:r>
       <w:r>
-        <w:pict>
+        <w:pict w14:anchorId="19C75895">
           <v:shape id="_x0000_i1028" type="#_x0000_t75" alt="" style="width:23.25pt;height:23.25pt"/>
         </w:pict>
       </w:r>
@@ -1765,7 +1777,7 @@
         <w:t xml:space="preserve"> </w:t>
       </w:r>
       <w:r>
-        <w:pict>
+        <w:pict w14:anchorId="0F9E1BDB">
           <v:shape id="_x0000_i1029" type="#_x0000_t75" alt="" style="width:23.25pt;height:23.25pt"/>
         </w:pict>
       </w:r>
@@ -2025,6 +2037,7 @@
       <w:pPr>
         <w:pStyle w:val="NoSpacing"/>
         <w:spacing w:after="240"/>
+        <w:ind w:left="360"/>
         <w:rPr>
           <w:rFonts w:cstheme="minorHAnsi"/>
           <w:sz w:val="32"/>
@@ -2038,7 +2051,7 @@
         <w:tblStyle w:val="TableGrid"/>
         <w:tblpPr w:leftFromText="180" w:rightFromText="180" w:vertAnchor="text" w:horzAnchor="page" w:tblpX="7874" w:tblpY="477"/>
         <w:tblW w:w="0" w:type="auto"/>
-        <w:tblLook w:val="04A0"/>
+        <w:tblLook w:val="04A0" w:firstRow="1" w:lastRow="0" w:firstColumn="1" w:lastColumn="0" w:noHBand="0" w:noVBand="1"/>
       </w:tblPr>
       <w:tblGrid>
         <w:gridCol w:w="714"/>
@@ -2384,7 +2397,7 @@
         <w:tblStyle w:val="TableGrid"/>
         <w:tblpPr w:leftFromText="180" w:rightFromText="180" w:vertAnchor="text" w:horzAnchor="margin" w:tblpY="69"/>
         <w:tblW w:w="0" w:type="auto"/>
-        <w:tblLook w:val="04A0"/>
+        <w:tblLook w:val="04A0" w:firstRow="1" w:lastRow="0" w:firstColumn="1" w:lastColumn="0" w:noHBand="0" w:noVBand="1"/>
       </w:tblPr>
       <w:tblGrid>
         <w:gridCol w:w="675"/>
@@ -2933,7 +2946,7 @@
       <w:tblPr>
         <w:tblStyle w:val="TableGrid"/>
         <w:tblW w:w="0" w:type="auto"/>
-        <w:tblLook w:val="04A0"/>
+        <w:tblLook w:val="04A0" w:firstRow="1" w:lastRow="0" w:firstColumn="1" w:lastColumn="0" w:noHBand="0" w:noVBand="1"/>
       </w:tblPr>
       <w:tblGrid>
         <w:gridCol w:w="675"/>
@@ -4015,7 +4028,7 @@
           <w:lang w:val="en-GB" w:eastAsia="en-GB"/>
         </w:rPr>
         <w:drawing>
-          <wp:inline distT="0" distB="0" distL="0" distR="0">
+          <wp:inline distT="0" distB="0" distL="0" distR="0" wp14:anchorId="3F9F5E3A" wp14:editId="5FEE9D5A">
             <wp:extent cx="2390324" cy="1790700"/>
             <wp:effectExtent l="19050" t="0" r="0" b="0"/>
             <wp:docPr id="16" name="Picture 15" descr="IMG_3340 copy.jpg"/>
@@ -4759,7 +4772,7 @@
         </w:rPr>
         <w:lastRenderedPageBreak/>
         <w:drawing>
-          <wp:inline distT="0" distB="0" distL="0" distR="0">
+          <wp:inline distT="0" distB="0" distL="0" distR="0" wp14:anchorId="60176E12" wp14:editId="7DE68359">
             <wp:extent cx="2360930" cy="1770698"/>
             <wp:effectExtent l="19050" t="0" r="1270" b="0"/>
             <wp:docPr id="15" name="Picture 14" descr="IMG_5515 copy .jpg"/>
@@ -5502,7 +5515,7 @@
           <w:lang w:val="en-GB" w:eastAsia="en-GB"/>
         </w:rPr>
         <w:drawing>
-          <wp:inline distT="0" distB="0" distL="0" distR="0">
+          <wp:inline distT="0" distB="0" distL="0" distR="0" wp14:anchorId="0F49F33B" wp14:editId="2304E8B1">
             <wp:extent cx="1838352" cy="1379220"/>
             <wp:effectExtent l="19050" t="0" r="9498" b="0"/>
             <wp:docPr id="9" name="Picture 0" descr="IMG_5080 - Copy1.jpg"/>
@@ -6150,8 +6163,8 @@
 </file>
 
 <file path=word/endnotes.xml><?xml version="1.0" encoding="utf-8"?>
-<w:endnotes xmlns:ve="http://schemas.openxmlformats.org/markup-compatibility/2006" xmlns:o="urn:schemas-microsoft-com:office:office" xmlns:r="http://schemas.openxmlformats.org/officeDocument/2006/relationships" xmlns:m="http://schemas.openxmlformats.org/officeDocument/2006/math" xmlns:v="urn:schemas-microsoft-com:vml" xmlns:wp="http://schemas.openxmlformats.org/drawingml/2006/wordprocessingDrawing" xmlns:w10="urn:schemas-microsoft-com:office:word" xmlns:w="http://schemas.openxmlformats.org/wordprocessingml/2006/main" xmlns:wne="http://schemas.microsoft.com/office/word/2006/wordml">
-  <w:endnote w:type="separator" w:id="0">
+<w:endnotes xmlns:wpc="http://schemas.microsoft.com/office/word/2010/wordprocessingCanvas" xmlns:cx="http://schemas.microsoft.com/office/drawing/2014/chartex" xmlns:cx1="http://schemas.microsoft.com/office/drawing/2015/9/8/chartex" xmlns:cx2="http://schemas.microsoft.com/office/drawing/2015/10/21/chartex" xmlns:cx3="http://schemas.microsoft.com/office/drawing/2016/5/9/chartex" xmlns:cx4="http://schemas.microsoft.com/office/drawing/2016/5/10/chartex" xmlns:cx5="http://schemas.microsoft.com/office/drawing/2016/5/11/chartex" xmlns:cx6="http://schemas.microsoft.com/office/drawing/2016/5/12/chartex" xmlns:cx7="http://schemas.microsoft.com/office/drawing/2016/5/13/chartex" xmlns:cx8="http://schemas.microsoft.com/office/drawing/2016/5/14/chartex" xmlns:mc="http://schemas.openxmlformats.org/markup-compatibility/2006" xmlns:aink="http://schemas.microsoft.com/office/drawing/2016/ink" xmlns:am3d="http://schemas.microsoft.com/office/drawing/2017/model3d" xmlns:o="urn:schemas-microsoft-com:office:office" xmlns:r="http://schemas.openxmlformats.org/officeDocument/2006/relationships" xmlns:m="http://schemas.openxmlformats.org/officeDocument/2006/math" xmlns:v="urn:schemas-microsoft-com:vml" xmlns:wp14="http://schemas.microsoft.com/office/word/2010/wordprocessingDrawing" xmlns:wp="http://schemas.openxmlformats.org/drawingml/2006/wordprocessingDrawing" xmlns:w10="urn:schemas-microsoft-com:office:word" xmlns:w="http://schemas.openxmlformats.org/wordprocessingml/2006/main" xmlns:w14="http://schemas.microsoft.com/office/word/2010/wordml" xmlns:w15="http://schemas.microsoft.com/office/word/2012/wordml" xmlns:w16cex="http://schemas.microsoft.com/office/word/2018/wordml/cex" xmlns:w16cid="http://schemas.microsoft.com/office/word/2016/wordml/cid" xmlns:w16="http://schemas.microsoft.com/office/word/2018/wordml" xmlns:w16sdtdh="http://schemas.microsoft.com/office/word/2020/wordml/sdtdatahash" xmlns:w16se="http://schemas.microsoft.com/office/word/2015/wordml/symex" xmlns:wpg="http://schemas.microsoft.com/office/word/2010/wordprocessingGroup" xmlns:wpi="http://schemas.microsoft.com/office/word/2010/wordprocessingInk" xmlns:wne="http://schemas.microsoft.com/office/word/2006/wordml" xmlns:wps="http://schemas.microsoft.com/office/word/2010/wordprocessingShape" mc:Ignorable="w14 w15 w16se w16cid w16 w16cex w16sdtdh wp14">
+  <w:endnote w:type="separator" w:id="-1">
     <w:p>
       <w:pPr>
         <w:spacing w:after="0" w:line="240" w:lineRule="auto"/>
@@ -6161,7 +6174,7 @@
       </w:r>
     </w:p>
   </w:endnote>
-  <w:endnote w:type="continuationSeparator" w:id="1">
+  <w:endnote w:type="continuationSeparator" w:id="0">
     <w:p>
       <w:pPr>
         <w:spacing w:after="0" w:line="240" w:lineRule="auto"/>
@@ -6175,8 +6188,8 @@
 </file>
 
 <file path=word/footnotes.xml><?xml version="1.0" encoding="utf-8"?>
-<w:footnotes xmlns:ve="http://schemas.openxmlformats.org/markup-compatibility/2006" xmlns:o="urn:schemas-microsoft-com:office:office" xmlns:r="http://schemas.openxmlformats.org/officeDocument/2006/relationships" xmlns:m="http://schemas.openxmlformats.org/officeDocument/2006/math" xmlns:v="urn:schemas-microsoft-com:vml" xmlns:wp="http://schemas.openxmlformats.org/drawingml/2006/wordprocessingDrawing" xmlns:w10="urn:schemas-microsoft-com:office:word" xmlns:w="http://schemas.openxmlformats.org/wordprocessingml/2006/main" xmlns:wne="http://schemas.microsoft.com/office/word/2006/wordml">
-  <w:footnote w:type="separator" w:id="0">
+<w:footnotes xmlns:wpc="http://schemas.microsoft.com/office/word/2010/wordprocessingCanvas" xmlns:cx="http://schemas.microsoft.com/office/drawing/2014/chartex" xmlns:cx1="http://schemas.microsoft.com/office/drawing/2015/9/8/chartex" xmlns:cx2="http://schemas.microsoft.com/office/drawing/2015/10/21/chartex" xmlns:cx3="http://schemas.microsoft.com/office/drawing/2016/5/9/chartex" xmlns:cx4="http://schemas.microsoft.com/office/drawing/2016/5/10/chartex" xmlns:cx5="http://schemas.microsoft.com/office/drawing/2016/5/11/chartex" xmlns:cx6="http://schemas.microsoft.com/office/drawing/2016/5/12/chartex" xmlns:cx7="http://schemas.microsoft.com/office/drawing/2016/5/13/chartex" xmlns:cx8="http://schemas.microsoft.com/office/drawing/2016/5/14/chartex" xmlns:mc="http://schemas.openxmlformats.org/markup-compatibility/2006" xmlns:aink="http://schemas.microsoft.com/office/drawing/2016/ink" xmlns:am3d="http://schemas.microsoft.com/office/drawing/2017/model3d" xmlns:o="urn:schemas-microsoft-com:office:office" xmlns:r="http://schemas.openxmlformats.org/officeDocument/2006/relationships" xmlns:m="http://schemas.openxmlformats.org/officeDocument/2006/math" xmlns:v="urn:schemas-microsoft-com:vml" xmlns:wp14="http://schemas.microsoft.com/office/word/2010/wordprocessingDrawing" xmlns:wp="http://schemas.openxmlformats.org/drawingml/2006/wordprocessingDrawing" xmlns:w10="urn:schemas-microsoft-com:office:word" xmlns:w="http://schemas.openxmlformats.org/wordprocessingml/2006/main" xmlns:w14="http://schemas.microsoft.com/office/word/2010/wordml" xmlns:w15="http://schemas.microsoft.com/office/word/2012/wordml" xmlns:w16cex="http://schemas.microsoft.com/office/word/2018/wordml/cex" xmlns:w16cid="http://schemas.microsoft.com/office/word/2016/wordml/cid" xmlns:w16="http://schemas.microsoft.com/office/word/2018/wordml" xmlns:w16sdtdh="http://schemas.microsoft.com/office/word/2020/wordml/sdtdatahash" xmlns:w16se="http://schemas.microsoft.com/office/word/2015/wordml/symex" xmlns:wpg="http://schemas.microsoft.com/office/word/2010/wordprocessingGroup" xmlns:wpi="http://schemas.microsoft.com/office/word/2010/wordprocessingInk" xmlns:wne="http://schemas.microsoft.com/office/word/2006/wordml" xmlns:wps="http://schemas.microsoft.com/office/word/2010/wordprocessingShape" mc:Ignorable="w14 w15 w16se w16cid w16 w16cex w16sdtdh wp14">
+  <w:footnote w:type="separator" w:id="-1">
     <w:p>
       <w:pPr>
         <w:spacing w:after="0" w:line="240" w:lineRule="auto"/>
@@ -6186,7 +6199,7 @@
       </w:r>
     </w:p>
   </w:footnote>
-  <w:footnote w:type="continuationSeparator" w:id="1">
+  <w:footnote w:type="continuationSeparator" w:id="0">
     <w:p>
       <w:pPr>
         <w:spacing w:after="0" w:line="240" w:lineRule="auto"/>
@@ -6200,8 +6213,8 @@
 </file>
 
 <file path=word/numbering.xml><?xml version="1.0" encoding="utf-8"?>
-<w:numbering xmlns:ve="http://schemas.openxmlformats.org/markup-compatibility/2006" xmlns:o="urn:schemas-microsoft-com:office:office" xmlns:r="http://schemas.openxmlformats.org/officeDocument/2006/relationships" xmlns:m="http://schemas.openxmlformats.org/officeDocument/2006/math" xmlns:v="urn:schemas-microsoft-com:vml" xmlns:wp="http://schemas.openxmlformats.org/drawingml/2006/wordprocessingDrawing" xmlns:w10="urn:schemas-microsoft-com:office:word" xmlns:w="http://schemas.openxmlformats.org/wordprocessingml/2006/main" xmlns:wne="http://schemas.microsoft.com/office/word/2006/wordml">
-  <w:abstractNum w:abstractNumId="0">
+<w:numbering xmlns:wpc="http://schemas.microsoft.com/office/word/2010/wordprocessingCanvas" xmlns:cx="http://schemas.microsoft.com/office/drawing/2014/chartex" xmlns:cx1="http://schemas.microsoft.com/office/drawing/2015/9/8/chartex" xmlns:cx2="http://schemas.microsoft.com/office/drawing/2015/10/21/chartex" xmlns:cx3="http://schemas.microsoft.com/office/drawing/2016/5/9/chartex" xmlns:cx4="http://schemas.microsoft.com/office/drawing/2016/5/10/chartex" xmlns:cx5="http://schemas.microsoft.com/office/drawing/2016/5/11/chartex" xmlns:cx6="http://schemas.microsoft.com/office/drawing/2016/5/12/chartex" xmlns:cx7="http://schemas.microsoft.com/office/drawing/2016/5/13/chartex" xmlns:cx8="http://schemas.microsoft.com/office/drawing/2016/5/14/chartex" xmlns:mc="http://schemas.openxmlformats.org/markup-compatibility/2006" xmlns:aink="http://schemas.microsoft.com/office/drawing/2016/ink" xmlns:am3d="http://schemas.microsoft.com/office/drawing/2017/model3d" xmlns:o="urn:schemas-microsoft-com:office:office" xmlns:r="http://schemas.openxmlformats.org/officeDocument/2006/relationships" xmlns:m="http://schemas.openxmlformats.org/officeDocument/2006/math" xmlns:v="urn:schemas-microsoft-com:vml" xmlns:wp14="http://schemas.microsoft.com/office/word/2010/wordprocessingDrawing" xmlns:wp="http://schemas.openxmlformats.org/drawingml/2006/wordprocessingDrawing" xmlns:w10="urn:schemas-microsoft-com:office:word" xmlns:w="http://schemas.openxmlformats.org/wordprocessingml/2006/main" xmlns:w14="http://schemas.microsoft.com/office/word/2010/wordml" xmlns:w15="http://schemas.microsoft.com/office/word/2012/wordml" xmlns:w16cex="http://schemas.microsoft.com/office/word/2018/wordml/cex" xmlns:w16cid="http://schemas.microsoft.com/office/word/2016/wordml/cid" xmlns:w16="http://schemas.microsoft.com/office/word/2018/wordml" xmlns:w16sdtdh="http://schemas.microsoft.com/office/word/2020/wordml/sdtdatahash" xmlns:w16se="http://schemas.microsoft.com/office/word/2015/wordml/symex" xmlns:wpg="http://schemas.microsoft.com/office/word/2010/wordprocessingGroup" xmlns:wpi="http://schemas.microsoft.com/office/word/2010/wordprocessingInk" xmlns:wne="http://schemas.microsoft.com/office/word/2006/wordml" xmlns:wps="http://schemas.microsoft.com/office/word/2010/wordprocessingShape" mc:Ignorable="w14 w15 w16se w16cid w16 w16cex w16sdtdh wp14">
+  <w:abstractNum w:abstractNumId="0" w15:restartNumberingAfterBreak="0">
     <w:nsid w:val="02BC26FA"/>
     <w:multiLevelType w:val="hybridMultilevel"/>
     <w:tmpl w:val="226C0C72"/>
@@ -6314,7 +6327,7 @@
       </w:rPr>
     </w:lvl>
   </w:abstractNum>
-  <w:abstractNum w:abstractNumId="1">
+  <w:abstractNum w:abstractNumId="1" w15:restartNumberingAfterBreak="0">
     <w:nsid w:val="3C8D2CDA"/>
     <w:multiLevelType w:val="hybridMultilevel"/>
     <w:tmpl w:val="E146DE44"/>
@@ -6427,7 +6440,7 @@
       </w:rPr>
     </w:lvl>
   </w:abstractNum>
-  <w:abstractNum w:abstractNumId="2">
+  <w:abstractNum w:abstractNumId="2" w15:restartNumberingAfterBreak="0">
     <w:nsid w:val="4041496F"/>
     <w:multiLevelType w:val="hybridMultilevel"/>
     <w:tmpl w:val="BDE6CBB2"/>
@@ -6513,7 +6526,7 @@
       </w:pPr>
     </w:lvl>
   </w:abstractNum>
-  <w:abstractNum w:abstractNumId="3">
+  <w:abstractNum w:abstractNumId="3" w15:restartNumberingAfterBreak="0">
     <w:nsid w:val="71F5104B"/>
     <w:multiLevelType w:val="hybridMultilevel"/>
     <w:tmpl w:val="925EB344"/>
@@ -6615,7 +6628,7 @@
 </file>
 
 <file path=word/styles.xml><?xml version="1.0" encoding="utf-8"?>
-<w:styles xmlns:r="http://schemas.openxmlformats.org/officeDocument/2006/relationships" xmlns:w="http://schemas.openxmlformats.org/wordprocessingml/2006/main">
+<w:styles xmlns:mc="http://schemas.openxmlformats.org/markup-compatibility/2006" xmlns:r="http://schemas.openxmlformats.org/officeDocument/2006/relationships" xmlns:w="http://schemas.openxmlformats.org/wordprocessingml/2006/main" xmlns:w14="http://schemas.microsoft.com/office/word/2010/wordml" xmlns:w15="http://schemas.microsoft.com/office/word/2012/wordml" xmlns:w16cex="http://schemas.microsoft.com/office/word/2018/wordml/cex" xmlns:w16cid="http://schemas.microsoft.com/office/word/2016/wordml/cid" xmlns:w16="http://schemas.microsoft.com/office/word/2018/wordml" xmlns:w16sdtdh="http://schemas.microsoft.com/office/word/2020/wordml/sdtdatahash" xmlns:w16se="http://schemas.microsoft.com/office/word/2015/wordml/symex" mc:Ignorable="w14 w15 w16se w16cid w16 w16cex w16sdtdh">
   <w:docDefaults>
     <w:rPrDefault>
       <w:rPr>
@@ -6630,144 +6643,383 @@
       </w:pPr>
     </w:pPrDefault>
   </w:docDefaults>
-  <w:latentStyles w:defLockedState="0" w:defUIPriority="99" w:defSemiHidden="1" w:defUnhideWhenUsed="1" w:defQFormat="0" w:count="267">
-    <w:lsdException w:name="Normal" w:semiHidden="0" w:uiPriority="0" w:unhideWhenUsed="0" w:qFormat="1"/>
-    <w:lsdException w:name="heading 1" w:semiHidden="0" w:uiPriority="9" w:unhideWhenUsed="0" w:qFormat="1"/>
-    <w:lsdException w:name="heading 2" w:uiPriority="9" w:qFormat="1"/>
-    <w:lsdException w:name="heading 3" w:uiPriority="9" w:qFormat="1"/>
-    <w:lsdException w:name="heading 4" w:uiPriority="9" w:qFormat="1"/>
-    <w:lsdException w:name="heading 5" w:uiPriority="9" w:qFormat="1"/>
-    <w:lsdException w:name="heading 6" w:uiPriority="9" w:qFormat="1"/>
-    <w:lsdException w:name="heading 7" w:uiPriority="9" w:qFormat="1"/>
-    <w:lsdException w:name="heading 8" w:uiPriority="9" w:qFormat="1"/>
-    <w:lsdException w:name="heading 9" w:uiPriority="9" w:qFormat="1"/>
-    <w:lsdException w:name="toc 1" w:uiPriority="39"/>
-    <w:lsdException w:name="toc 2" w:uiPriority="39"/>
-    <w:lsdException w:name="toc 3" w:uiPriority="39"/>
-    <w:lsdException w:name="toc 4" w:uiPriority="39"/>
-    <w:lsdException w:name="toc 5" w:uiPriority="39"/>
-    <w:lsdException w:name="toc 6" w:uiPriority="39"/>
-    <w:lsdException w:name="toc 7" w:uiPriority="39"/>
-    <w:lsdException w:name="toc 8" w:uiPriority="39"/>
-    <w:lsdException w:name="toc 9" w:uiPriority="39"/>
-    <w:lsdException w:name="caption" w:uiPriority="35" w:qFormat="1"/>
-    <w:lsdException w:name="Title" w:semiHidden="0" w:uiPriority="10" w:unhideWhenUsed="0" w:qFormat="1"/>
-    <w:lsdException w:name="Default Paragraph Font" w:uiPriority="1"/>
-    <w:lsdException w:name="Subtitle" w:semiHidden="0" w:uiPriority="11" w:unhideWhenUsed="0" w:qFormat="1"/>
-    <w:lsdException w:name="Strong" w:semiHidden="0" w:uiPriority="22" w:unhideWhenUsed="0" w:qFormat="1"/>
-    <w:lsdException w:name="Emphasis" w:semiHidden="0" w:uiPriority="20" w:unhideWhenUsed="0" w:qFormat="1"/>
-    <w:lsdException w:name="Table Grid" w:semiHidden="0" w:uiPriority="59" w:unhideWhenUsed="0"/>
-    <w:lsdException w:name="Placeholder Text" w:unhideWhenUsed="0"/>
-    <w:lsdException w:name="No Spacing" w:semiHidden="0" w:uiPriority="1" w:unhideWhenUsed="0" w:qFormat="1"/>
-    <w:lsdException w:name="Light Shading" w:semiHidden="0" w:uiPriority="60" w:unhideWhenUsed="0"/>
-    <w:lsdException w:name="Light List" w:semiHidden="0" w:uiPriority="61" w:unhideWhenUsed="0"/>
-    <w:lsdException w:name="Light Grid" w:semiHidden="0" w:uiPriority="62" w:unhideWhenUsed="0"/>
-    <w:lsdException w:name="Medium Shading 1" w:semiHidden="0" w:uiPriority="63" w:unhideWhenUsed="0"/>
-    <w:lsdException w:name="Medium Shading 2" w:semiHidden="0" w:uiPriority="64" w:unhideWhenUsed="0"/>
-    <w:lsdException w:name="Medium List 1" w:semiHidden="0" w:uiPriority="65" w:unhideWhenUsed="0"/>
-    <w:lsdException w:name="Medium List 2" w:semiHidden="0" w:uiPriority="66" w:unhideWhenUsed="0"/>
-    <w:lsdException w:name="Medium Grid 1" w:semiHidden="0" w:uiPriority="67" w:unhideWhenUsed="0"/>
-    <w:lsdException w:name="Medium Grid 2" w:semiHidden="0" w:uiPriority="68" w:unhideWhenUsed="0"/>
-    <w:lsdException w:name="Medium Grid 3" w:semiHidden="0" w:uiPriority="69" w:unhideWhenUsed="0"/>
-    <w:lsdException w:name="Dark List" w:semiHidden="0" w:uiPriority="70" w:unhideWhenUsed="0"/>
-    <w:lsdException w:name="Colorful Shading" w:semiHidden="0" w:uiPriority="71" w:unhideWhenUsed="0"/>
-    <w:lsdException w:name="Colorful List" w:semiHidden="0" w:uiPriority="72" w:unhideWhenUsed="0"/>
-    <w:lsdException w:name="Colorful Grid" w:semiHidden="0" w:uiPriority="73" w:unhideWhenUsed="0"/>
-    <w:lsdException w:name="Light Shading Accent 1" w:semiHidden="0" w:uiPriority="60" w:unhideWhenUsed="0"/>
-    <w:lsdException w:name="Light List Accent 1" w:semiHidden="0" w:uiPriority="61" w:unhideWhenUsed="0"/>
-    <w:lsdException w:name="Light Grid Accent 1" w:semiHidden="0" w:uiPriority="62" w:unhideWhenUsed="0"/>
-    <w:lsdException w:name="Medium Shading 1 Accent 1" w:semiHidden="0" w:uiPriority="63" w:unhideWhenUsed="0"/>
-    <w:lsdException w:name="Medium Shading 2 Accent 1" w:semiHidden="0" w:uiPriority="64" w:unhideWhenUsed="0"/>
-    <w:lsdException w:name="Medium List 1 Accent 1" w:semiHidden="0" w:uiPriority="65" w:unhideWhenUsed="0"/>
-    <w:lsdException w:name="Revision" w:unhideWhenUsed="0"/>
-    <w:lsdException w:name="List Paragraph" w:semiHidden="0" w:uiPriority="34" w:unhideWhenUsed="0" w:qFormat="1"/>
-    <w:lsdException w:name="Quote" w:semiHidden="0" w:uiPriority="29" w:unhideWhenUsed="0" w:qFormat="1"/>
-    <w:lsdException w:name="Intense Quote" w:semiHidden="0" w:uiPriority="30" w:unhideWhenUsed="0" w:qFormat="1"/>
-    <w:lsdException w:name="Medium List 2 Accent 1" w:semiHidden="0" w:uiPriority="66" w:unhideWhenUsed="0"/>
-    <w:lsdException w:name="Medium Grid 1 Accent 1" w:semiHidden="0" w:uiPriority="67" w:unhideWhenUsed="0"/>
-    <w:lsdException w:name="Medium Grid 2 Accent 1" w:semiHidden="0" w:uiPriority="68" w:unhideWhenUsed="0"/>
-    <w:lsdException w:name="Medium Grid 3 Accent 1" w:semiHidden="0" w:uiPriority="69" w:unhideWhenUsed="0"/>
-    <w:lsdException w:name="Dark List Accent 1" w:semiHidden="0" w:uiPriority="70" w:unhideWhenUsed="0"/>
-    <w:lsdException w:name="Colorful Shading Accent 1" w:semiHidden="0" w:uiPriority="71" w:unhideWhenUsed="0"/>
-    <w:lsdException w:name="Colorful List Accent 1" w:semiHidden="0" w:uiPriority="72" w:unhideWhenUsed="0"/>
-    <w:lsdException w:name="Colorful Grid Accent 1" w:semiHidden="0" w:uiPriority="73" w:unhideWhenUsed="0"/>
-    <w:lsdException w:name="Light Shading Accent 2" w:semiHidden="0" w:uiPriority="60" w:unhideWhenUsed="0"/>
-    <w:lsdException w:name="Light List Accent 2" w:semiHidden="0" w:uiPriority="61" w:unhideWhenUsed="0"/>
-    <w:lsdException w:name="Light Grid Accent 2" w:semiHidden="0" w:uiPriority="62" w:unhideWhenUsed="0"/>
-    <w:lsdException w:name="Medium Shading 1 Accent 2" w:semiHidden="0" w:uiPriority="63" w:unhideWhenUsed="0"/>
-    <w:lsdException w:name="Medium Shading 2 Accent 2" w:semiHidden="0" w:uiPriority="64" w:unhideWhenUsed="0"/>
-    <w:lsdException w:name="Medium List 1 Accent 2" w:semiHidden="0" w:uiPriority="65" w:unhideWhenUsed="0"/>
-    <w:lsdException w:name="Medium List 2 Accent 2" w:semiHidden="0" w:uiPriority="66" w:unhideWhenUsed="0"/>
-    <w:lsdException w:name="Medium Grid 1 Accent 2" w:semiHidden="0" w:uiPriority="67" w:unhideWhenUsed="0"/>
-    <w:lsdException w:name="Medium Grid 2 Accent 2" w:semiHidden="0" w:uiPriority="68" w:unhideWhenUsed="0"/>
-    <w:lsdException w:name="Medium Grid 3 Accent 2" w:semiHidden="0" w:uiPriority="69" w:unhideWhenUsed="0"/>
-    <w:lsdException w:name="Dark List Accent 2" w:semiHidden="0" w:uiPriority="70" w:unhideWhenUsed="0"/>
-    <w:lsdException w:name="Colorful Shading Accent 2" w:semiHidden="0" w:uiPriority="71" w:unhideWhenUsed="0"/>
-    <w:lsdException w:name="Colorful List Accent 2" w:semiHidden="0" w:uiPriority="72" w:unhideWhenUsed="0"/>
-    <w:lsdException w:name="Colorful Grid Accent 2" w:semiHidden="0" w:uiPriority="73" w:unhideWhenUsed="0"/>
-    <w:lsdException w:name="Light Shading Accent 3" w:semiHidden="0" w:uiPriority="60" w:unhideWhenUsed="0"/>
-    <w:lsdException w:name="Light List Accent 3" w:semiHidden="0" w:uiPriority="61" w:unhideWhenUsed="0"/>
-    <w:lsdException w:name="Light Grid Accent 3" w:semiHidden="0" w:uiPriority="62" w:unhideWhenUsed="0"/>
-    <w:lsdException w:name="Medium Shading 1 Accent 3" w:semiHidden="0" w:uiPriority="63" w:unhideWhenUsed="0"/>
-    <w:lsdException w:name="Medium Shading 2 Accent 3" w:semiHidden="0" w:uiPriority="64" w:unhideWhenUsed="0"/>
-    <w:lsdException w:name="Medium List 1 Accent 3" w:semiHidden="0" w:uiPriority="65" w:unhideWhenUsed="0"/>
-    <w:lsdException w:name="Medium List 2 Accent 3" w:semiHidden="0" w:uiPriority="66" w:unhideWhenUsed="0"/>
-    <w:lsdException w:name="Medium Grid 1 Accent 3" w:semiHidden="0" w:uiPriority="67" w:unhideWhenUsed="0"/>
-    <w:lsdException w:name="Medium Grid 2 Accent 3" w:semiHidden="0" w:uiPriority="68" w:unhideWhenUsed="0"/>
-    <w:lsdException w:name="Medium Grid 3 Accent 3" w:semiHidden="0" w:uiPriority="69" w:unhideWhenUsed="0"/>
-    <w:lsdException w:name="Dark List Accent 3" w:semiHidden="0" w:uiPriority="70" w:unhideWhenUsed="0"/>
-    <w:lsdException w:name="Colorful Shading Accent 3" w:semiHidden="0" w:uiPriority="71" w:unhideWhenUsed="0"/>
-    <w:lsdException w:name="Colorful List Accent 3" w:semiHidden="0" w:uiPriority="72" w:unhideWhenUsed="0"/>
-    <w:lsdException w:name="Colorful Grid Accent 3" w:semiHidden="0" w:uiPriority="73" w:unhideWhenUsed="0"/>
-    <w:lsdException w:name="Light Shading Accent 4" w:semiHidden="0" w:uiPriority="60" w:unhideWhenUsed="0"/>
-    <w:lsdException w:name="Light List Accent 4" w:semiHidden="0" w:uiPriority="61" w:unhideWhenUsed="0"/>
-    <w:lsdException w:name="Light Grid Accent 4" w:semiHidden="0" w:uiPriority="62" w:unhideWhenUsed="0"/>
-    <w:lsdException w:name="Medium Shading 1 Accent 4" w:semiHidden="0" w:uiPriority="63" w:unhideWhenUsed="0"/>
-    <w:lsdException w:name="Medium Shading 2 Accent 4" w:semiHidden="0" w:uiPriority="64" w:unhideWhenUsed="0"/>
-    <w:lsdException w:name="Medium List 1 Accent 4" w:semiHidden="0" w:uiPriority="65" w:unhideWhenUsed="0"/>
-    <w:lsdException w:name="Medium List 2 Accent 4" w:semiHidden="0" w:uiPriority="66" w:unhideWhenUsed="0"/>
-    <w:lsdException w:name="Medium Grid 1 Accent 4" w:semiHidden="0" w:uiPriority="67" w:unhideWhenUsed="0"/>
-    <w:lsdException w:name="Medium Grid 2 Accent 4" w:semiHidden="0" w:uiPriority="68" w:unhideWhenUsed="0"/>
-    <w:lsdException w:name="Medium Grid 3 Accent 4" w:semiHidden="0" w:uiPriority="69" w:unhideWhenUsed="0"/>
-    <w:lsdException w:name="Dark List Accent 4" w:semiHidden="0" w:uiPriority="70" w:unhideWhenUsed="0"/>
-    <w:lsdException w:name="Colorful Shading Accent 4" w:semiHidden="0" w:uiPriority="71" w:unhideWhenUsed="0"/>
-    <w:lsdException w:name="Colorful List Accent 4" w:semiHidden="0" w:uiPriority="72" w:unhideWhenUsed="0"/>
-    <w:lsdException w:name="Colorful Grid Accent 4" w:semiHidden="0" w:uiPriority="73" w:unhideWhenUsed="0"/>
-    <w:lsdException w:name="Light Shading Accent 5" w:semiHidden="0" w:uiPriority="60" w:unhideWhenUsed="0"/>
-    <w:lsdException w:name="Light List Accent 5" w:semiHidden="0" w:uiPriority="61" w:unhideWhenUsed="0"/>
-    <w:lsdException w:name="Light Grid Accent 5" w:semiHidden="0" w:uiPriority="62" w:unhideWhenUsed="0"/>
-    <w:lsdException w:name="Medium Shading 1 Accent 5" w:semiHidden="0" w:uiPriority="63" w:unhideWhenUsed="0"/>
-    <w:lsdException w:name="Medium Shading 2 Accent 5" w:semiHidden="0" w:uiPriority="64" w:unhideWhenUsed="0"/>
-    <w:lsdException w:name="Medium List 1 Accent 5" w:semiHidden="0" w:uiPriority="65" w:unhideWhenUsed="0"/>
-    <w:lsdException w:name="Medium List 2 Accent 5" w:semiHidden="0" w:uiPriority="66" w:unhideWhenUsed="0"/>
-    <w:lsdException w:name="Medium Grid 1 Accent 5" w:semiHidden="0" w:uiPriority="67" w:unhideWhenUsed="0"/>
-    <w:lsdException w:name="Medium Grid 2 Accent 5" w:semiHidden="0" w:uiPriority="68" w:unhideWhenUsed="0"/>
-    <w:lsdException w:name="Medium Grid 3 Accent 5" w:semiHidden="0" w:uiPriority="69" w:unhideWhenUsed="0"/>
-    <w:lsdException w:name="Dark List Accent 5" w:semiHidden="0" w:uiPriority="70" w:unhideWhenUsed="0"/>
-    <w:lsdException w:name="Colorful Shading Accent 5" w:semiHidden="0" w:uiPriority="71" w:unhideWhenUsed="0"/>
-    <w:lsdException w:name="Colorful List Accent 5" w:semiHidden="0" w:uiPriority="72" w:unhideWhenUsed="0"/>
-    <w:lsdException w:name="Colorful Grid Accent 5" w:semiHidden="0" w:uiPriority="73" w:unhideWhenUsed="0"/>
-    <w:lsdException w:name="Light Shading Accent 6" w:semiHidden="0" w:uiPriority="60" w:unhideWhenUsed="0"/>
-    <w:lsdException w:name="Light List Accent 6" w:semiHidden="0" w:uiPriority="61" w:unhideWhenUsed="0"/>
-    <w:lsdException w:name="Light Grid Accent 6" w:semiHidden="0" w:uiPriority="62" w:unhideWhenUsed="0"/>
-    <w:lsdException w:name="Medium Shading 1 Accent 6" w:semiHidden="0" w:uiPriority="63" w:unhideWhenUsed="0"/>
-    <w:lsdException w:name="Medium Shading 2 Accent 6" w:semiHidden="0" w:uiPriority="64" w:unhideWhenUsed="0"/>
-    <w:lsdException w:name="Medium List 1 Accent 6" w:semiHidden="0" w:uiPriority="65" w:unhideWhenUsed="0"/>
-    <w:lsdException w:name="Medium List 2 Accent 6" w:semiHidden="0" w:uiPriority="66" w:unhideWhenUsed="0"/>
-    <w:lsdException w:name="Medium Grid 1 Accent 6" w:semiHidden="0" w:uiPriority="67" w:unhideWhenUsed="0"/>
-    <w:lsdException w:name="Medium Grid 2 Accent 6" w:semiHidden="0" w:uiPriority="68" w:unhideWhenUsed="0"/>
-    <w:lsdException w:name="Medium Grid 3 Accent 6" w:semiHidden="0" w:uiPriority="69" w:unhideWhenUsed="0"/>
-    <w:lsdException w:name="Dark List Accent 6" w:semiHidden="0" w:uiPriority="70" w:unhideWhenUsed="0"/>
-    <w:lsdException w:name="Colorful Shading Accent 6" w:semiHidden="0" w:uiPriority="71" w:unhideWhenUsed="0"/>
-    <w:lsdException w:name="Colorful List Accent 6" w:semiHidden="0" w:uiPriority="72" w:unhideWhenUsed="0"/>
-    <w:lsdException w:name="Colorful Grid Accent 6" w:semiHidden="0" w:uiPriority="73" w:unhideWhenUsed="0"/>
-    <w:lsdException w:name="Subtle Emphasis" w:semiHidden="0" w:uiPriority="19" w:unhideWhenUsed="0" w:qFormat="1"/>
-    <w:lsdException w:name="Intense Emphasis" w:semiHidden="0" w:uiPriority="21" w:unhideWhenUsed="0" w:qFormat="1"/>
-    <w:lsdException w:name="Subtle Reference" w:semiHidden="0" w:uiPriority="31" w:unhideWhenUsed="0" w:qFormat="1"/>
-    <w:lsdException w:name="Intense Reference" w:semiHidden="0" w:uiPriority="32" w:unhideWhenUsed="0" w:qFormat="1"/>
-    <w:lsdException w:name="Book Title" w:semiHidden="0" w:uiPriority="33" w:unhideWhenUsed="0" w:qFormat="1"/>
-    <w:lsdException w:name="Bibliography" w:uiPriority="37"/>
-    <w:lsdException w:name="TOC Heading" w:uiPriority="39" w:qFormat="1"/>
+  <w:latentStyles w:defLockedState="0" w:defUIPriority="99" w:defSemiHidden="0" w:defUnhideWhenUsed="0" w:defQFormat="0" w:count="376">
+    <w:lsdException w:name="Normal" w:uiPriority="0" w:qFormat="1"/>
+    <w:lsdException w:name="heading 1" w:uiPriority="9" w:qFormat="1"/>
+    <w:lsdException w:name="heading 2" w:semiHidden="1" w:uiPriority="9" w:unhideWhenUsed="1" w:qFormat="1"/>
+    <w:lsdException w:name="heading 3" w:semiHidden="1" w:uiPriority="9" w:unhideWhenUsed="1" w:qFormat="1"/>
+    <w:lsdException w:name="heading 4" w:semiHidden="1" w:uiPriority="9" w:unhideWhenUsed="1" w:qFormat="1"/>
+    <w:lsdException w:name="heading 5" w:semiHidden="1" w:uiPriority="9" w:unhideWhenUsed="1" w:qFormat="1"/>
+    <w:lsdException w:name="heading 6" w:semiHidden="1" w:uiPriority="9" w:unhideWhenUsed="1" w:qFormat="1"/>
+    <w:lsdException w:name="heading 7" w:semiHidden="1" w:uiPriority="9" w:unhideWhenUsed="1" w:qFormat="1"/>
+    <w:lsdException w:name="heading 8" w:semiHidden="1" w:uiPriority="9" w:unhideWhenUsed="1" w:qFormat="1"/>
+    <w:lsdException w:name="heading 9" w:semiHidden="1" w:uiPriority="9" w:unhideWhenUsed="1" w:qFormat="1"/>
+    <w:lsdException w:name="index 1" w:semiHidden="1" w:unhideWhenUsed="1"/>
+    <w:lsdException w:name="index 2" w:semiHidden="1" w:unhideWhenUsed="1"/>
+    <w:lsdException w:name="index 3" w:semiHidden="1" w:unhideWhenUsed="1"/>
+    <w:lsdException w:name="index 4" w:semiHidden="1" w:unhideWhenUsed="1"/>
+    <w:lsdException w:name="index 5" w:semiHidden="1" w:unhideWhenUsed="1"/>
+    <w:lsdException w:name="index 6" w:semiHidden="1" w:unhideWhenUsed="1"/>
+    <w:lsdException w:name="index 7" w:semiHidden="1" w:unhideWhenUsed="1"/>
+    <w:lsdException w:name="index 8" w:semiHidden="1" w:unhideWhenUsed="1"/>
+    <w:lsdException w:name="index 9" w:semiHidden="1" w:unhideWhenUsed="1"/>
+    <w:lsdException w:name="toc 1" w:semiHidden="1" w:uiPriority="39" w:unhideWhenUsed="1"/>
+    <w:lsdException w:name="toc 2" w:semiHidden="1" w:uiPriority="39" w:unhideWhenUsed="1"/>
+    <w:lsdException w:name="toc 3" w:semiHidden="1" w:uiPriority="39" w:unhideWhenUsed="1"/>
+    <w:lsdException w:name="toc 4" w:semiHidden="1" w:uiPriority="39" w:unhideWhenUsed="1"/>
+    <w:lsdException w:name="toc 5" w:semiHidden="1" w:uiPriority="39" w:unhideWhenUsed="1"/>
+    <w:lsdException w:name="toc 6" w:semiHidden="1" w:uiPriority="39" w:unhideWhenUsed="1"/>
+    <w:lsdException w:name="toc 7" w:semiHidden="1" w:uiPriority="39" w:unhideWhenUsed="1"/>
+    <w:lsdException w:name="toc 8" w:semiHidden="1" w:uiPriority="39" w:unhideWhenUsed="1"/>
+    <w:lsdException w:name="toc 9" w:semiHidden="1" w:uiPriority="39" w:unhideWhenUsed="1"/>
+    <w:lsdException w:name="Normal Indent" w:semiHidden="1" w:unhideWhenUsed="1"/>
+    <w:lsdException w:name="footnote text" w:semiHidden="1" w:unhideWhenUsed="1"/>
+    <w:lsdException w:name="annotation text" w:semiHidden="1" w:unhideWhenUsed="1"/>
+    <w:lsdException w:name="header" w:semiHidden="1" w:unhideWhenUsed="1"/>
+    <w:lsdException w:name="footer" w:semiHidden="1" w:unhideWhenUsed="1"/>
+    <w:lsdException w:name="index heading" w:semiHidden="1" w:unhideWhenUsed="1"/>
+    <w:lsdException w:name="caption" w:semiHidden="1" w:uiPriority="35" w:unhideWhenUsed="1" w:qFormat="1"/>
+    <w:lsdException w:name="table of figures" w:semiHidden="1" w:unhideWhenUsed="1"/>
+    <w:lsdException w:name="envelope address" w:semiHidden="1" w:unhideWhenUsed="1"/>
+    <w:lsdException w:name="envelope return" w:semiHidden="1" w:unhideWhenUsed="1"/>
+    <w:lsdException w:name="footnote reference" w:semiHidden="1" w:unhideWhenUsed="1"/>
+    <w:lsdException w:name="annotation reference" w:semiHidden="1" w:unhideWhenUsed="1"/>
+    <w:lsdException w:name="line number" w:semiHidden="1" w:unhideWhenUsed="1"/>
+    <w:lsdException w:name="page number" w:semiHidden="1" w:unhideWhenUsed="1"/>
+    <w:lsdException w:name="endnote reference" w:semiHidden="1" w:unhideWhenUsed="1"/>
+    <w:lsdException w:name="endnote text" w:semiHidden="1" w:unhideWhenUsed="1"/>
+    <w:lsdException w:name="table of authorities" w:semiHidden="1" w:unhideWhenUsed="1"/>
+    <w:lsdException w:name="macro" w:semiHidden="1" w:unhideWhenUsed="1"/>
+    <w:lsdException w:name="toa heading" w:semiHidden="1" w:unhideWhenUsed="1"/>
+    <w:lsdException w:name="List" w:semiHidden="1" w:unhideWhenUsed="1"/>
+    <w:lsdException w:name="List Bullet" w:semiHidden="1" w:unhideWhenUsed="1"/>
+    <w:lsdException w:name="List Number" w:semiHidden="1" w:unhideWhenUsed="1"/>
+    <w:lsdException w:name="List 2" w:semiHidden="1" w:unhideWhenUsed="1"/>
+    <w:lsdException w:name="List 3" w:semiHidden="1" w:unhideWhenUsed="1"/>
+    <w:lsdException w:name="List 4" w:semiHidden="1" w:unhideWhenUsed="1"/>
+    <w:lsdException w:name="List 5" w:semiHidden="1" w:unhideWhenUsed="1"/>
+    <w:lsdException w:name="List Bullet 2" w:semiHidden="1" w:unhideWhenUsed="1"/>
+    <w:lsdException w:name="List Bullet 3" w:semiHidden="1" w:unhideWhenUsed="1"/>
+    <w:lsdException w:name="List Bullet 4" w:semiHidden="1" w:unhideWhenUsed="1"/>
+    <w:lsdException w:name="List Bullet 5" w:semiHidden="1" w:unhideWhenUsed="1"/>
+    <w:lsdException w:name="List Number 2" w:semiHidden="1" w:unhideWhenUsed="1"/>
+    <w:lsdException w:name="List Number 3" w:semiHidden="1" w:unhideWhenUsed="1"/>
+    <w:lsdException w:name="List Number 4" w:semiHidden="1" w:unhideWhenUsed="1"/>
+    <w:lsdException w:name="List Number 5" w:semiHidden="1" w:unhideWhenUsed="1"/>
+    <w:lsdException w:name="Title" w:uiPriority="10" w:qFormat="1"/>
+    <w:lsdException w:name="Closing" w:semiHidden="1" w:unhideWhenUsed="1"/>
+    <w:lsdException w:name="Signature" w:semiHidden="1" w:unhideWhenUsed="1"/>
+    <w:lsdException w:name="Default Paragraph Font" w:semiHidden="1" w:uiPriority="1" w:unhideWhenUsed="1"/>
+    <w:lsdException w:name="Body Text" w:semiHidden="1" w:unhideWhenUsed="1"/>
+    <w:lsdException w:name="Body Text Indent" w:semiHidden="1" w:unhideWhenUsed="1"/>
+    <w:lsdException w:name="List Continue" w:semiHidden="1" w:unhideWhenUsed="1"/>
+    <w:lsdException w:name="List Continue 2" w:semiHidden="1" w:unhideWhenUsed="1"/>
+    <w:lsdException w:name="List Continue 3" w:semiHidden="1" w:unhideWhenUsed="1"/>
+    <w:lsdException w:name="List Continue 4" w:semiHidden="1" w:unhideWhenUsed="1"/>
+    <w:lsdException w:name="List Continue 5" w:semiHidden="1" w:unhideWhenUsed="1"/>
+    <w:lsdException w:name="Message Header" w:semiHidden="1" w:unhideWhenUsed="1"/>
+    <w:lsdException w:name="Subtitle" w:uiPriority="11" w:qFormat="1"/>
+    <w:lsdException w:name="Salutation" w:semiHidden="1" w:unhideWhenUsed="1"/>
+    <w:lsdException w:name="Date" w:semiHidden="1" w:unhideWhenUsed="1"/>
+    <w:lsdException w:name="Body Text First Indent" w:semiHidden="1" w:unhideWhenUsed="1"/>
+    <w:lsdException w:name="Body Text First Indent 2" w:semiHidden="1" w:unhideWhenUsed="1"/>
+    <w:lsdException w:name="Note Heading" w:semiHidden="1" w:unhideWhenUsed="1"/>
+    <w:lsdException w:name="Body Text 2" w:semiHidden="1" w:unhideWhenUsed="1"/>
+    <w:lsdException w:name="Body Text 3" w:semiHidden="1" w:unhideWhenUsed="1"/>
+    <w:lsdException w:name="Body Text Indent 2" w:semiHidden="1" w:unhideWhenUsed="1"/>
+    <w:lsdException w:name="Body Text Indent 3" w:semiHidden="1" w:unhideWhenUsed="1"/>
+    <w:lsdException w:name="Block Text" w:semiHidden="1" w:unhideWhenUsed="1"/>
+    <w:lsdException w:name="Hyperlink" w:semiHidden="1" w:unhideWhenUsed="1"/>
+    <w:lsdException w:name="FollowedHyperlink" w:semiHidden="1" w:unhideWhenUsed="1"/>
+    <w:lsdException w:name="Strong" w:uiPriority="22" w:qFormat="1"/>
+    <w:lsdException w:name="Emphasis" w:uiPriority="20" w:qFormat="1"/>
+    <w:lsdException w:name="Document Map" w:semiHidden="1" w:unhideWhenUsed="1"/>
+    <w:lsdException w:name="Plain Text" w:semiHidden="1" w:unhideWhenUsed="1"/>
+    <w:lsdException w:name="E-mail Signature" w:semiHidden="1" w:unhideWhenUsed="1"/>
+    <w:lsdException w:name="HTML Top of Form" w:semiHidden="1" w:unhideWhenUsed="1"/>
+    <w:lsdException w:name="HTML Bottom of Form" w:semiHidden="1" w:unhideWhenUsed="1"/>
+    <w:lsdException w:name="Normal (Web)" w:semiHidden="1" w:unhideWhenUsed="1"/>
+    <w:lsdException w:name="HTML Acronym" w:semiHidden="1" w:unhideWhenUsed="1"/>
+    <w:lsdException w:name="HTML Address" w:semiHidden="1" w:unhideWhenUsed="1"/>
+    <w:lsdException w:name="HTML Cite" w:semiHidden="1" w:unhideWhenUsed="1"/>
+    <w:lsdException w:name="HTML Code" w:semiHidden="1" w:unhideWhenUsed="1"/>
+    <w:lsdException w:name="HTML Definition" w:semiHidden="1" w:unhideWhenUsed="1"/>
+    <w:lsdException w:name="HTML Keyboard" w:semiHidden="1" w:unhideWhenUsed="1"/>
+    <w:lsdException w:name="HTML Preformatted" w:semiHidden="1" w:unhideWhenUsed="1"/>
+    <w:lsdException w:name="HTML Sample" w:semiHidden="1" w:unhideWhenUsed="1"/>
+    <w:lsdException w:name="HTML Typewriter" w:semiHidden="1" w:unhideWhenUsed="1"/>
+    <w:lsdException w:name="HTML Variable" w:semiHidden="1" w:unhideWhenUsed="1"/>
+    <w:lsdException w:name="Normal Table" w:semiHidden="1" w:unhideWhenUsed="1"/>
+    <w:lsdException w:name="annotation subject" w:semiHidden="1" w:unhideWhenUsed="1"/>
+    <w:lsdException w:name="No List" w:semiHidden="1" w:unhideWhenUsed="1"/>
+    <w:lsdException w:name="Outline List 1" w:semiHidden="1" w:unhideWhenUsed="1"/>
+    <w:lsdException w:name="Outline List 2" w:semiHidden="1" w:unhideWhenUsed="1"/>
+    <w:lsdException w:name="Outline List 3" w:semiHidden="1" w:unhideWhenUsed="1"/>
+    <w:lsdException w:name="Table Simple 1" w:semiHidden="1" w:unhideWhenUsed="1"/>
+    <w:lsdException w:name="Table Simple 2" w:semiHidden="1" w:unhideWhenUsed="1"/>
+    <w:lsdException w:name="Table Simple 3" w:semiHidden="1" w:unhideWhenUsed="1"/>
+    <w:lsdException w:name="Table Classic 1" w:semiHidden="1" w:unhideWhenUsed="1"/>
+    <w:lsdException w:name="Table Classic 2" w:semiHidden="1" w:unhideWhenUsed="1"/>
+    <w:lsdException w:name="Table Classic 3" w:semiHidden="1" w:unhideWhenUsed="1"/>
+    <w:lsdException w:name="Table Classic 4" w:semiHidden="1" w:unhideWhenUsed="1"/>
+    <w:lsdException w:name="Table Colorful 1" w:semiHidden="1" w:unhideWhenUsed="1"/>
+    <w:lsdException w:name="Table Colorful 2" w:semiHidden="1" w:unhideWhenUsed="1"/>
+    <w:lsdException w:name="Table Colorful 3" w:semiHidden="1" w:unhideWhenUsed="1"/>
+    <w:lsdException w:name="Table Columns 1" w:semiHidden="1" w:unhideWhenUsed="1"/>
+    <w:lsdException w:name="Table Columns 2" w:semiHidden="1" w:unhideWhenUsed="1"/>
+    <w:lsdException w:name="Table Columns 3" w:semiHidden="1" w:unhideWhenUsed="1"/>
+    <w:lsdException w:name="Table Columns 4" w:semiHidden="1" w:unhideWhenUsed="1"/>
+    <w:lsdException w:name="Table Columns 5" w:semiHidden="1" w:unhideWhenUsed="1"/>
+    <w:lsdException w:name="Table Grid 1" w:semiHidden="1" w:unhideWhenUsed="1"/>
+    <w:lsdException w:name="Table Grid 2" w:semiHidden="1" w:unhideWhenUsed="1"/>
+    <w:lsdException w:name="Table Grid 3" w:semiHidden="1" w:unhideWhenUsed="1"/>
+    <w:lsdException w:name="Table Grid 4" w:semiHidden="1" w:unhideWhenUsed="1"/>
+    <w:lsdException w:name="Table Grid 5" w:semiHidden="1" w:unhideWhenUsed="1"/>
+    <w:lsdException w:name="Table Grid 6" w:semiHidden="1" w:unhideWhenUsed="1"/>
+    <w:lsdException w:name="Table Grid 7" w:semiHidden="1" w:unhideWhenUsed="1"/>
+    <w:lsdException w:name="Table Grid 8" w:semiHidden="1" w:unhideWhenUsed="1"/>
+    <w:lsdException w:name="Table List 1" w:semiHidden="1" w:unhideWhenUsed="1"/>
+    <w:lsdException w:name="Table List 2" w:semiHidden="1" w:unhideWhenUsed="1"/>
+    <w:lsdException w:name="Table List 3" w:semiHidden="1" w:unhideWhenUsed="1"/>
+    <w:lsdException w:name="Table List 4" w:semiHidden="1" w:unhideWhenUsed="1"/>
+    <w:lsdException w:name="Table List 5" w:semiHidden="1" w:unhideWhenUsed="1"/>
+    <w:lsdException w:name="Table List 6" w:semiHidden="1" w:unhideWhenUsed="1"/>
+    <w:lsdException w:name="Table List 7" w:semiHidden="1" w:unhideWhenUsed="1"/>
+    <w:lsdException w:name="Table List 8" w:semiHidden="1" w:unhideWhenUsed="1"/>
+    <w:lsdException w:name="Table 3D effects 1" w:semiHidden="1" w:unhideWhenUsed="1"/>
+    <w:lsdException w:name="Table 3D effects 2" w:semiHidden="1" w:unhideWhenUsed="1"/>
+    <w:lsdException w:name="Table 3D effects 3" w:semiHidden="1" w:unhideWhenUsed="1"/>
+    <w:lsdException w:name="Table Contemporary" w:semiHidden="1" w:unhideWhenUsed="1"/>
+    <w:lsdException w:name="Table Elegant" w:semiHidden="1" w:unhideWhenUsed="1"/>
+    <w:lsdException w:name="Table Professional" w:semiHidden="1" w:unhideWhenUsed="1"/>
+    <w:lsdException w:name="Table Subtle 1" w:semiHidden="1" w:unhideWhenUsed="1"/>
+    <w:lsdException w:name="Table Subtle 2" w:semiHidden="1" w:unhideWhenUsed="1"/>
+    <w:lsdException w:name="Table Web 1" w:semiHidden="1" w:unhideWhenUsed="1"/>
+    <w:lsdException w:name="Table Web 2" w:semiHidden="1" w:unhideWhenUsed="1"/>
+    <w:lsdException w:name="Table Web 3" w:semiHidden="1" w:unhideWhenUsed="1"/>
+    <w:lsdException w:name="Balloon Text" w:semiHidden="1" w:unhideWhenUsed="1"/>
+    <w:lsdException w:name="Table Grid" w:semiHidden="1" w:uiPriority="59" w:unhideWhenUsed="1"/>
+    <w:lsdException w:name="Table Theme" w:semiHidden="1" w:unhideWhenUsed="1"/>
+    <w:lsdException w:name="Placeholder Text" w:semiHidden="1"/>
+    <w:lsdException w:name="No Spacing" w:uiPriority="1" w:qFormat="1"/>
+    <w:lsdException w:name="Light Shading" w:uiPriority="60"/>
+    <w:lsdException w:name="Light List" w:uiPriority="61"/>
+    <w:lsdException w:name="Light Grid" w:uiPriority="62"/>
+    <w:lsdException w:name="Medium Shading 1" w:uiPriority="63"/>
+    <w:lsdException w:name="Medium Shading 2" w:uiPriority="64"/>
+    <w:lsdException w:name="Medium List 1" w:uiPriority="65"/>
+    <w:lsdException w:name="Medium List 2" w:uiPriority="66"/>
+    <w:lsdException w:name="Medium Grid 1" w:uiPriority="67"/>
+    <w:lsdException w:name="Medium Grid 2" w:uiPriority="68"/>
+    <w:lsdException w:name="Medium Grid 3" w:uiPriority="69"/>
+    <w:lsdException w:name="Dark List" w:uiPriority="70"/>
+    <w:lsdException w:name="Colorful Shading" w:uiPriority="71"/>
+    <w:lsdException w:name="Colorful List" w:uiPriority="72"/>
+    <w:lsdException w:name="Colorful Grid" w:uiPriority="73"/>
+    <w:lsdException w:name="Light Shading Accent 1" w:uiPriority="60"/>
+    <w:lsdException w:name="Light List Accent 1" w:uiPriority="61"/>
+    <w:lsdException w:name="Light Grid Accent 1" w:uiPriority="62"/>
+    <w:lsdException w:name="Medium Shading 1 Accent 1" w:uiPriority="63"/>
+    <w:lsdException w:name="Medium Shading 2 Accent 1" w:uiPriority="64"/>
+    <w:lsdException w:name="Medium List 1 Accent 1" w:uiPriority="65"/>
+    <w:lsdException w:name="Revision" w:semiHidden="1"/>
+    <w:lsdException w:name="List Paragraph" w:uiPriority="34" w:qFormat="1"/>
+    <w:lsdException w:name="Quote" w:uiPriority="29" w:qFormat="1"/>
+    <w:lsdException w:name="Intense Quote" w:uiPriority="30" w:qFormat="1"/>
+    <w:lsdException w:name="Medium List 2 Accent 1" w:uiPriority="66"/>
+    <w:lsdException w:name="Medium Grid 1 Accent 1" w:uiPriority="67"/>
+    <w:lsdException w:name="Medium Grid 2 Accent 1" w:uiPriority="68"/>
+    <w:lsdException w:name="Medium Grid 3 Accent 1" w:uiPriority="69"/>
+    <w:lsdException w:name="Dark List Accent 1" w:uiPriority="70"/>
+    <w:lsdException w:name="Colorful Shading Accent 1" w:uiPriority="71"/>
+    <w:lsdException w:name="Colorful List Accent 1" w:uiPriority="72"/>
+    <w:lsdException w:name="Colorful Grid Accent 1" w:uiPriority="73"/>
+    <w:lsdException w:name="Light Shading Accent 2" w:uiPriority="60"/>
+    <w:lsdException w:name="Light List Accent 2" w:uiPriority="61"/>
+    <w:lsdException w:name="Light Grid Accent 2" w:uiPriority="62"/>
+    <w:lsdException w:name="Medium Shading 1 Accent 2" w:uiPriority="63"/>
+    <w:lsdException w:name="Medium Shading 2 Accent 2" w:uiPriority="64"/>
+    <w:lsdException w:name="Medium List 1 Accent 2" w:uiPriority="65"/>
+    <w:lsdException w:name="Medium List 2 Accent 2" w:uiPriority="66"/>
+    <w:lsdException w:name="Medium Grid 1 Accent 2" w:uiPriority="67"/>
+    <w:lsdException w:name="Medium Grid 2 Accent 2" w:uiPriority="68"/>
+    <w:lsdException w:name="Medium Grid 3 Accent 2" w:uiPriority="69"/>
+    <w:lsdException w:name="Dark List Accent 2" w:uiPriority="70"/>
+    <w:lsdException w:name="Colorful Shading Accent 2" w:uiPriority="71"/>
+    <w:lsdException w:name="Colorful List Accent 2" w:uiPriority="72"/>
+    <w:lsdException w:name="Colorful Grid Accent 2" w:uiPriority="73"/>
+    <w:lsdException w:name="Light Shading Accent 3" w:uiPriority="60"/>
+    <w:lsdException w:name="Light List Accent 3" w:uiPriority="61"/>
+    <w:lsdException w:name="Light Grid Accent 3" w:uiPriority="62"/>
+    <w:lsdException w:name="Medium Shading 1 Accent 3" w:uiPriority="63"/>
+    <w:lsdException w:name="Medium Shading 2 Accent 3" w:uiPriority="64"/>
+    <w:lsdException w:name="Medium List 1 Accent 3" w:uiPriority="65"/>
+    <w:lsdException w:name="Medium List 2 Accent 3" w:uiPriority="66"/>
+    <w:lsdException w:name="Medium Grid 1 Accent 3" w:uiPriority="67"/>
+    <w:lsdException w:name="Medium Grid 2 Accent 3" w:uiPriority="68"/>
+    <w:lsdException w:name="Medium Grid 3 Accent 3" w:uiPriority="69"/>
+    <w:lsdException w:name="Dark List Accent 3" w:uiPriority="70"/>
+    <w:lsdException w:name="Colorful Shading Accent 3" w:uiPriority="71"/>
+    <w:lsdException w:name="Colorful List Accent 3" w:uiPriority="72"/>
+    <w:lsdException w:name="Colorful Grid Accent 3" w:uiPriority="73"/>
+    <w:lsdException w:name="Light Shading Accent 4" w:uiPriority="60"/>
+    <w:lsdException w:name="Light List Accent 4" w:uiPriority="61"/>
+    <w:lsdException w:name="Light Grid Accent 4" w:uiPriority="62"/>
+    <w:lsdException w:name="Medium Shading 1 Accent 4" w:uiPriority="63"/>
+    <w:lsdException w:name="Medium Shading 2 Accent 4" w:uiPriority="64"/>
+    <w:lsdException w:name="Medium List 1 Accent 4" w:uiPriority="65"/>
+    <w:lsdException w:name="Medium List 2 Accent 4" w:uiPriority="66"/>
+    <w:lsdException w:name="Medium Grid 1 Accent 4" w:uiPriority="67"/>
+    <w:lsdException w:name="Medium Grid 2 Accent 4" w:uiPriority="68"/>
+    <w:lsdException w:name="Medium Grid 3 Accent 4" w:uiPriority="69"/>
+    <w:lsdException w:name="Dark List Accent 4" w:uiPriority="70"/>
+    <w:lsdException w:name="Colorful Shading Accent 4" w:uiPriority="71"/>
+    <w:lsdException w:name="Colorful List Accent 4" w:uiPriority="72"/>
+    <w:lsdException w:name="Colorful Grid Accent 4" w:uiPriority="73"/>
+    <w:lsdException w:name="Light Shading Accent 5" w:uiPriority="60"/>
+    <w:lsdException w:name="Light List Accent 5" w:uiPriority="61"/>
+    <w:lsdException w:name="Light Grid Accent 5" w:uiPriority="62"/>
+    <w:lsdException w:name="Medium Shading 1 Accent 5" w:uiPriority="63"/>
+    <w:lsdException w:name="Medium Shading 2 Accent 5" w:uiPriority="64"/>
+    <w:lsdException w:name="Medium List 1 Accent 5" w:uiPriority="65"/>
+    <w:lsdException w:name="Medium List 2 Accent 5" w:uiPriority="66"/>
+    <w:lsdException w:name="Medium Grid 1 Accent 5" w:uiPriority="67"/>
+    <w:lsdException w:name="Medium Grid 2 Accent 5" w:uiPriority="68"/>
+    <w:lsdException w:name="Medium Grid 3 Accent 5" w:uiPriority="69"/>
+    <w:lsdException w:name="Dark List Accent 5" w:uiPriority="70"/>
+    <w:lsdException w:name="Colorful Shading Accent 5" w:uiPriority="71"/>
+    <w:lsdException w:name="Colorful List Accent 5" w:uiPriority="72"/>
+    <w:lsdException w:name="Colorful Grid Accent 5" w:uiPriority="73"/>
+    <w:lsdException w:name="Light Shading Accent 6" w:uiPriority="60"/>
+    <w:lsdException w:name="Light List Accent 6" w:uiPriority="61"/>
+    <w:lsdException w:name="Light Grid Accent 6" w:uiPriority="62"/>
+    <w:lsdException w:name="Medium Shading 1 Accent 6" w:uiPriority="63"/>
+    <w:lsdException w:name="Medium Shading 2 Accent 6" w:uiPriority="64"/>
+    <w:lsdException w:name="Medium List 1 Accent 6" w:uiPriority="65"/>
+    <w:lsdException w:name="Medium List 2 Accent 6" w:uiPriority="66"/>
+    <w:lsdException w:name="Medium Grid 1 Accent 6" w:uiPriority="67"/>
+    <w:lsdException w:name="Medium Grid 2 Accent 6" w:uiPriority="68"/>
+    <w:lsdException w:name="Medium Grid 3 Accent 6" w:uiPriority="69"/>
+    <w:lsdException w:name="Dark List Accent 6" w:uiPriority="70"/>
+    <w:lsdException w:name="Colorful Shading Accent 6" w:uiPriority="71"/>
+    <w:lsdException w:name="Colorful List Accent 6" w:uiPriority="72"/>
+    <w:lsdException w:name="Colorful Grid Accent 6" w:uiPriority="73"/>
+    <w:lsdException w:name="Subtle Emphasis" w:uiPriority="19" w:qFormat="1"/>
+    <w:lsdException w:name="Intense Emphasis" w:uiPriority="21" w:qFormat="1"/>
+    <w:lsdException w:name="Subtle Reference" w:uiPriority="31" w:qFormat="1"/>
+    <w:lsdException w:name="Intense Reference" w:uiPriority="32" w:qFormat="1"/>
+    <w:lsdException w:name="Book Title" w:uiPriority="33" w:qFormat="1"/>
+    <w:lsdException w:name="Bibliography" w:semiHidden="1" w:uiPriority="37" w:unhideWhenUsed="1"/>
+    <w:lsdException w:name="TOC Heading" w:semiHidden="1" w:uiPriority="39" w:unhideWhenUsed="1" w:qFormat="1"/>
+    <w:lsdException w:name="Plain Table 1" w:uiPriority="41"/>
+    <w:lsdException w:name="Plain Table 2" w:uiPriority="42"/>
+    <w:lsdException w:name="Plain Table 3" w:uiPriority="43"/>
+    <w:lsdException w:name="Plain Table 4" w:uiPriority="44"/>
+    <w:lsdException w:name="Plain Table 5" w:uiPriority="45"/>
+    <w:lsdException w:name="Grid Table Light" w:uiPriority="40"/>
+    <w:lsdException w:name="Grid Table 1 Light" w:uiPriority="46"/>
+    <w:lsdException w:name="Grid Table 2" w:uiPriority="47"/>
+    <w:lsdException w:name="Grid Table 3" w:uiPriority="48"/>
+    <w:lsdException w:name="Grid Table 4" w:uiPriority="49"/>
+    <w:lsdException w:name="Grid Table 5 Dark" w:uiPriority="50"/>
+    <w:lsdException w:name="Grid Table 6 Colorful" w:uiPriority="51"/>
+    <w:lsdException w:name="Grid Table 7 Colorful" w:uiPriority="52"/>
+    <w:lsdException w:name="Grid Table 1 Light Accent 1" w:uiPriority="46"/>
+    <w:lsdException w:name="Grid Table 2 Accent 1" w:uiPriority="47"/>
+    <w:lsdException w:name="Grid Table 3 Accent 1" w:uiPriority="48"/>
+    <w:lsdException w:name="Grid Table 4 Accent 1" w:uiPriority="49"/>
+    <w:lsdException w:name="Grid Table 5 Dark Accent 1" w:uiPriority="50"/>
+    <w:lsdException w:name="Grid Table 6 Colorful Accent 1" w:uiPriority="51"/>
+    <w:lsdException w:name="Grid Table 7 Colorful Accent 1" w:uiPriority="52"/>
+    <w:lsdException w:name="Grid Table 1 Light Accent 2" w:uiPriority="46"/>
+    <w:lsdException w:name="Grid Table 2 Accent 2" w:uiPriority="47"/>
+    <w:lsdException w:name="Grid Table 3 Accent 2" w:uiPriority="48"/>
+    <w:lsdException w:name="Grid Table 4 Accent 2" w:uiPriority="49"/>
+    <w:lsdException w:name="Grid Table 5 Dark Accent 2" w:uiPriority="50"/>
+    <w:lsdException w:name="Grid Table 6 Colorful Accent 2" w:uiPriority="51"/>
+    <w:lsdException w:name="Grid Table 7 Colorful Accent 2" w:uiPriority="52"/>
+    <w:lsdException w:name="Grid Table 1 Light Accent 3" w:uiPriority="46"/>
+    <w:lsdException w:name="Grid Table 2 Accent 3" w:uiPriority="47"/>
+    <w:lsdException w:name="Grid Table 3 Accent 3" w:uiPriority="48"/>
+    <w:lsdException w:name="Grid Table 4 Accent 3" w:uiPriority="49"/>
+    <w:lsdException w:name="Grid Table 5 Dark Accent 3" w:uiPriority="50"/>
+    <w:lsdException w:name="Grid Table 6 Colorful Accent 3" w:uiPriority="51"/>
+    <w:lsdException w:name="Grid Table 7 Colorful Accent 3" w:uiPriority="52"/>
+    <w:lsdException w:name="Grid Table 1 Light Accent 4" w:uiPriority="46"/>
+    <w:lsdException w:name="Grid Table 2 Accent 4" w:uiPriority="47"/>
+    <w:lsdException w:name="Grid Table 3 Accent 4" w:uiPriority="48"/>
+    <w:lsdException w:name="Grid Table 4 Accent 4" w:uiPriority="49"/>
+    <w:lsdException w:name="Grid Table 5 Dark Accent 4" w:uiPriority="50"/>
+    <w:lsdException w:name="Grid Table 6 Colorful Accent 4" w:uiPriority="51"/>
+    <w:lsdException w:name="Grid Table 7 Colorful Accent 4" w:uiPriority="52"/>
+    <w:lsdException w:name="Grid Table 1 Light Accent 5" w:uiPriority="46"/>
+    <w:lsdException w:name="Grid Table 2 Accent 5" w:uiPriority="47"/>
+    <w:lsdException w:name="Grid Table 3 Accent 5" w:uiPriority="48"/>
+    <w:lsdException w:name="Grid Table 4 Accent 5" w:uiPriority="49"/>
+    <w:lsdException w:name="Grid Table 5 Dark Accent 5" w:uiPriority="50"/>
+    <w:lsdException w:name="Grid Table 6 Colorful Accent 5" w:uiPriority="51"/>
+    <w:lsdException w:name="Grid Table 7 Colorful Accent 5" w:uiPriority="52"/>
+    <w:lsdException w:name="Grid Table 1 Light Accent 6" w:uiPriority="46"/>
+    <w:lsdException w:name="Grid Table 2 Accent 6" w:uiPriority="47"/>
+    <w:lsdException w:name="Grid Table 3 Accent 6" w:uiPriority="48"/>
+    <w:lsdException w:name="Grid Table 4 Accent 6" w:uiPriority="49"/>
+    <w:lsdException w:name="Grid Table 5 Dark Accent 6" w:uiPriority="50"/>
+    <w:lsdException w:name="Grid Table 6 Colorful Accent 6" w:uiPriority="51"/>
+    <w:lsdException w:name="Grid Table 7 Colorful Accent 6" w:uiPriority="52"/>
+    <w:lsdException w:name="List Table 1 Light" w:uiPriority="46"/>
+    <w:lsdException w:name="List Table 2" w:uiPriority="47"/>
+    <w:lsdException w:name="List Table 3" w:uiPriority="48"/>
+    <w:lsdException w:name="List Table 4" w:uiPriority="49"/>
+    <w:lsdException w:name="List Table 5 Dark" w:uiPriority="50"/>
+    <w:lsdException w:name="List Table 6 Colorful" w:uiPriority="51"/>
+    <w:lsdException w:name="List Table 7 Colorful" w:uiPriority="52"/>
+    <w:lsdException w:name="List Table 1 Light Accent 1" w:uiPriority="46"/>
+    <w:lsdException w:name="List Table 2 Accent 1" w:uiPriority="47"/>
+    <w:lsdException w:name="List Table 3 Accent 1" w:uiPriority="48"/>
+    <w:lsdException w:name="List Table 4 Accent 1" w:uiPriority="49"/>
+    <w:lsdException w:name="List Table 5 Dark Accent 1" w:uiPriority="50"/>
+    <w:lsdException w:name="List Table 6 Colorful Accent 1" w:uiPriority="51"/>
+    <w:lsdException w:name="List Table 7 Colorful Accent 1" w:uiPriority="52"/>
+    <w:lsdException w:name="List Table 1 Light Accent 2" w:uiPriority="46"/>
+    <w:lsdException w:name="List Table 2 Accent 2" w:uiPriority="47"/>
+    <w:lsdException w:name="List Table 3 Accent 2" w:uiPriority="48"/>
+    <w:lsdException w:name="List Table 4 Accent 2" w:uiPriority="49"/>
+    <w:lsdException w:name="List Table 5 Dark Accent 2" w:uiPriority="50"/>
+    <w:lsdException w:name="List Table 6 Colorful Accent 2" w:uiPriority="51"/>
+    <w:lsdException w:name="List Table 7 Colorful Accent 2" w:uiPriority="52"/>
+    <w:lsdException w:name="List Table 1 Light Accent 3" w:uiPriority="46"/>
+    <w:lsdException w:name="List Table 2 Accent 3" w:uiPriority="47"/>
+    <w:lsdException w:name="List Table 3 Accent 3" w:uiPriority="48"/>
+    <w:lsdException w:name="List Table 4 Accent 3" w:uiPriority="49"/>
+    <w:lsdException w:name="List Table 5 Dark Accent 3" w:uiPriority="50"/>
+    <w:lsdException w:name="List Table 6 Colorful Accent 3" w:uiPriority="51"/>
+    <w:lsdException w:name="List Table 7 Colorful Accent 3" w:uiPriority="52"/>
+    <w:lsdException w:name="List Table 1 Light Accent 4" w:uiPriority="46"/>
+    <w:lsdException w:name="List Table 2 Accent 4" w:uiPriority="47"/>
+    <w:lsdException w:name="List Table 3 Accent 4" w:uiPriority="48"/>
+    <w:lsdException w:name="List Table 4 Accent 4" w:uiPriority="49"/>
+    <w:lsdException w:name="List Table 5 Dark Accent 4" w:uiPriority="50"/>
+    <w:lsdException w:name="List Table 6 Colorful Accent 4" w:uiPriority="51"/>
+    <w:lsdException w:name="List Table 7 Colorful Accent 4" w:uiPriority="52"/>
+    <w:lsdException w:name="List Table 1 Light Accent 5" w:uiPriority="46"/>
+    <w:lsdException w:name="List Table 2 Accent 5" w:uiPriority="47"/>
+    <w:lsdException w:name="List Table 3 Accent 5" w:uiPriority="48"/>
+    <w:lsdException w:name="List Table 4 Accent 5" w:uiPriority="49"/>
+    <w:lsdException w:name="List Table 5 Dark Accent 5" w:uiPriority="50"/>
+    <w:lsdException w:name="List Table 6 Colorful Accent 5" w:uiPriority="51"/>
+    <w:lsdException w:name="List Table 7 Colorful Accent 5" w:uiPriority="52"/>
+    <w:lsdException w:name="List Table 1 Light Accent 6" w:uiPriority="46"/>
+    <w:lsdException w:name="List Table 2 Accent 6" w:uiPriority="47"/>
+    <w:lsdException w:name="List Table 3 Accent 6" w:uiPriority="48"/>
+    <w:lsdException w:name="List Table 4 Accent 6" w:uiPriority="49"/>
+    <w:lsdException w:name="List Table 5 Dark Accent 6" w:uiPriority="50"/>
+    <w:lsdException w:name="List Table 6 Colorful Accent 6" w:uiPriority="51"/>
+    <w:lsdException w:name="List Table 7 Colorful Accent 6" w:uiPriority="52"/>
+    <w:lsdException w:name="Mention" w:semiHidden="1" w:unhideWhenUsed="1"/>
+    <w:lsdException w:name="Smart Hyperlink" w:semiHidden="1" w:unhideWhenUsed="1"/>
+    <w:lsdException w:name="Hashtag" w:semiHidden="1" w:unhideWhenUsed="1"/>
+    <w:lsdException w:name="Unresolved Mention" w:semiHidden="1" w:unhideWhenUsed="1"/>
+    <w:lsdException w:name="Smart Link" w:semiHidden="1" w:unhideWhenUsed="1"/>
   </w:latentStyles>
   <w:style w:type="paragraph" w:default="1" w:styleId="Normal">
     <w:name w:val="Normal"/>
@@ -6785,7 +7037,6 @@
     <w:uiPriority w:val="99"/>
     <w:semiHidden/>
     <w:unhideWhenUsed/>
-    <w:qFormat/>
     <w:tblPr>
       <w:tblInd w:w="0" w:type="dxa"/>
       <w:tblCellMar>
@@ -6898,7 +7149,6 @@
       <w:spacing w:after="0" w:line="240" w:lineRule="auto"/>
     </w:pPr>
     <w:tblPr>
-      <w:tblInd w:w="0" w:type="dxa"/>
       <w:tblBorders>
         <w:top w:val="single" w:sz="4" w:space="0" w:color="auto"/>
         <w:left w:val="single" w:sz="4" w:space="0" w:color="auto"/>
@@ -6907,12 +7157,6 @@
         <w:insideH w:val="single" w:sz="4" w:space="0" w:color="auto"/>
         <w:insideV w:val="single" w:sz="4" w:space="0" w:color="auto"/>
       </w:tblBorders>
-      <w:tblCellMar>
-        <w:top w:w="0" w:type="dxa"/>
-        <w:left w:w="108" w:type="dxa"/>
-        <w:bottom w:w="0" w:type="dxa"/>
-        <w:right w:w="108" w:type="dxa"/>
-      </w:tblCellMar>
     </w:tblPr>
   </w:style>
   <w:style w:type="character" w:styleId="Hyperlink">

</xml_diff>